<commit_message>
somehwat works without all the doodads
</commit_message>
<xml_diff>
--- a/ProcedureMakerServer/DocsTemplates/Backing.docx
+++ b/ProcedureMakerServer/DocsTemplates/Backing.docx
@@ -52,7 +52,7 @@
               <w:rPr>
                 <w:szCs w:val="24"/>
               </w:rPr>
-              <w:t xml:space="preserve"> 350-12-xxxxxx-xxx</w:t>
+              <w:t xml:space="preserve"> courtAffairNumber</w:t>
             </w:r>
           </w:p>
         </w:tc>
@@ -85,23 +85,23 @@
                 <w:b/>
                 <w:szCs w:val="24"/>
               </w:rPr>
-              <w:t>COUR SUPÉRIEURE</w:t>
-            </w:r>
-          </w:p>
-          <w:p>
-            <w:pPr>
-              <w:pStyle w:val="Normal"/>
-              <w:rPr>
-                <w:bCs/>
-                <w:szCs w:val="24"/>
-              </w:rPr>
-            </w:pPr>
-            <w:r>
-              <w:rPr>
-                <w:bCs/>
-                <w:szCs w:val="24"/>
-              </w:rPr>
-              <w:t>(CHAMBRE DE LA FAMILLE)</w:t>
+              <w:t>courtName</w:t>
+            </w:r>
+          </w:p>
+          <w:p>
+            <w:pPr>
+              <w:pStyle w:val="Normal"/>
+              <w:rPr>
+                <w:bCs/>
+                <w:szCs w:val="24"/>
+              </w:rPr>
+            </w:pPr>
+            <w:r>
+              <w:rPr>
+                <w:bCs/>
+                <w:szCs w:val="24"/>
+              </w:rPr>
+              <w:t>(chamberName)</w:t>
             </w:r>
           </w:p>
         </w:tc>
@@ -140,7 +140,7 @@
                 <w:b/>
                 <w:szCs w:val="24"/>
               </w:rPr>
-              <w:t>MISSUS THING</w:t>
+              <w:t>plaintiffName</w:t>
             </w:r>
           </w:p>
           <w:p>
@@ -181,7 +181,7 @@
                 <w:bCs/>
                 <w:szCs w:val="24"/>
               </w:rPr>
-              <w:t>Demanderesse</w:t>
+              <w:t>genderedPlaintiff</w:t>
             </w:r>
           </w:p>
           <w:p>
@@ -263,7 +263,7 @@
                 <w:b/>
                 <w:szCs w:val="24"/>
               </w:rPr>
-              <w:t>MISTER THING</w:t>
+              <w:t>defenderName</w:t>
             </w:r>
           </w:p>
           <w:p>
@@ -304,7 +304,7 @@
                 <w:bCs/>
                 <w:szCs w:val="24"/>
               </w:rPr>
-              <w:t>Défendeur</w:t>
+              <w:t>genderedDefender</w:t>
             </w:r>
           </w:p>
           <w:p>
@@ -362,7 +362,7 @@
                 <w:b/>
                 <w:szCs w:val="24"/>
               </w:rPr>
-              <w:t>AVIS DE PRÉSENTATION</w:t>
+              <w:t>documentName</w:t>
             </w:r>
           </w:p>
         </w:tc>
@@ -396,7 +396,7 @@
                 <w:color w:val="000000"/>
                 <w:szCs w:val="24"/>
               </w:rPr>
-              <w:t>MISSES THELAWYER, AVOCATE</w:t>
+              <w:t>lawyerName, AVOCATE</w:t>
             </w:r>
           </w:p>
         </w:tc>
@@ -432,7 +432,7 @@
                 <w:bCs/>
                 <w:szCs w:val="24"/>
               </w:rPr>
-              <w:t>Me MISSES THELAWYER</w:t>
+              <w:t>Me lawyerName</w:t>
             </w:r>
           </w:p>
           <w:p>
@@ -456,71 +456,7 @@
                 <w:bCs/>
                 <w:szCs w:val="24"/>
               </w:rPr>
-              <w:t>xxx</w:t>
-            </w:r>
-            <w:r>
-              <w:rPr>
-                <w:rFonts w:cs="Arial"/>
-                <w:bCs/>
-                <w:szCs w:val="24"/>
-              </w:rPr>
-              <w:t xml:space="preserve">, </w:t>
-            </w:r>
-            <w:r>
-              <w:rPr>
-                <w:rFonts w:cs="Arial"/>
-                <w:bCs/>
-                <w:szCs w:val="24"/>
-              </w:rPr>
-              <w:t>xxx</w:t>
-            </w:r>
-            <w:r>
-              <w:rPr>
-                <w:rFonts w:cs="Arial"/>
-                <w:bCs/>
-                <w:szCs w:val="24"/>
-              </w:rPr>
-              <w:t xml:space="preserve"> </w:t>
-            </w:r>
-            <w:r>
-              <w:rPr>
-                <w:rFonts w:cs="Arial"/>
-                <w:bCs/>
-                <w:szCs w:val="24"/>
-              </w:rPr>
-              <w:t>xxx</w:t>
-            </w:r>
-            <w:r>
-              <w:rPr>
-                <w:rFonts w:cs="Arial"/>
-                <w:bCs/>
-                <w:szCs w:val="24"/>
-              </w:rPr>
-              <w:t xml:space="preserve"> </w:t>
-            </w:r>
-            <w:r>
-              <w:rPr>
-                <w:rFonts w:cs="Arial"/>
-                <w:bCs/>
-                <w:szCs w:val="24"/>
-              </w:rPr>
-              <w:t>xxxx</w:t>
-            </w:r>
-            <w:r>
-              <w:rPr>
-                <w:rFonts w:cs="Arial"/>
-                <w:bCs/>
-                <w:szCs w:val="24"/>
-              </w:rPr>
-              <w:t xml:space="preserve">, bureau </w:t>
-            </w:r>
-            <w:r>
-              <w:rPr>
-                <w:rFonts w:cs="Arial"/>
-                <w:bCs/>
-                <w:szCs w:val="24"/>
-              </w:rPr>
-              <w:t>xxx</w:t>
+              <w:t>fullAddress</w:t>
             </w:r>
           </w:p>
           <w:p>
@@ -544,31 +480,7 @@
                 <w:bCs/>
                 <w:szCs w:val="24"/>
               </w:rPr>
-              <w:t>Québec (Québec) </w:t>
-            </w:r>
-            <w:r>
-              <w:rPr>
-                <w:rFonts w:cs="Arial"/>
-                <w:bCs/>
-                <w:szCs w:val="24"/>
-              </w:rPr>
-              <w:t>xxx</w:t>
-            </w:r>
-            <w:r>
-              <w:rPr>
-                <w:rFonts w:cs="Arial"/>
-                <w:bCs/>
-                <w:szCs w:val="24"/>
-              </w:rPr>
-              <w:t xml:space="preserve"> </w:t>
-            </w:r>
-            <w:r>
-              <w:rPr>
-                <w:rFonts w:cs="Arial"/>
-                <w:bCs/>
-                <w:szCs w:val="24"/>
-              </w:rPr>
-              <w:t>xxx</w:t>
+              <w:t>Québec (Québec) postalCode</w:t>
             </w:r>
           </w:p>
           <w:p>
@@ -588,63 +500,7 @@
                 <w:bCs/>
                 <w:szCs w:val="24"/>
               </w:rPr>
-              <w:t>Téléphone : (</w:t>
-            </w:r>
-            <w:r>
-              <w:rPr>
-                <w:rFonts w:cs="Arial"/>
-                <w:bCs/>
-                <w:szCs w:val="24"/>
-              </w:rPr>
-              <w:t>xxx</w:t>
-            </w:r>
-            <w:r>
-              <w:rPr>
-                <w:rFonts w:cs="Arial"/>
-                <w:bCs/>
-                <w:szCs w:val="24"/>
-              </w:rPr>
-              <w:t xml:space="preserve">) </w:t>
-            </w:r>
-            <w:r>
-              <w:rPr>
-                <w:rFonts w:cs="Arial"/>
-                <w:bCs/>
-                <w:szCs w:val="24"/>
-              </w:rPr>
-              <w:t>xxx</w:t>
-            </w:r>
-            <w:r>
-              <w:rPr>
-                <w:rFonts w:cs="Arial"/>
-                <w:bCs/>
-                <w:szCs w:val="24"/>
-              </w:rPr>
-              <w:t>-</w:t>
-            </w:r>
-            <w:r>
-              <w:rPr>
-                <w:rFonts w:cs="Arial"/>
-                <w:bCs/>
-                <w:szCs w:val="24"/>
-              </w:rPr>
-              <w:t>xxxx</w:t>
-            </w:r>
-            <w:r>
-              <w:rPr>
-                <w:rFonts w:cs="Arial"/>
-                <w:bCs/>
-                <w:szCs w:val="24"/>
-              </w:rPr>
-              <w:t xml:space="preserve">, poste </w:t>
-            </w:r>
-            <w:r>
-              <w:rPr>
-                <w:rFonts w:cs="Arial"/>
-                <w:bCs/>
-                <w:szCs w:val="24"/>
-              </w:rPr>
-              <w:t>xxx</w:t>
+              <w:t>Téléphone : phoneNumber</w:t>
             </w:r>
           </w:p>
           <w:p>
@@ -664,47 +520,7 @@
                 <w:bCs/>
                 <w:szCs w:val="24"/>
               </w:rPr>
-              <w:t>Télécopieur : (</w:t>
-            </w:r>
-            <w:r>
-              <w:rPr>
-                <w:rFonts w:cs="Arial"/>
-                <w:bCs/>
-                <w:szCs w:val="24"/>
-              </w:rPr>
-              <w:t>xxx</w:t>
-            </w:r>
-            <w:r>
-              <w:rPr>
-                <w:rFonts w:cs="Arial"/>
-                <w:bCs/>
-                <w:szCs w:val="24"/>
-              </w:rPr>
-              <w:t xml:space="preserve">) </w:t>
-            </w:r>
-            <w:r>
-              <w:rPr>
-                <w:rFonts w:cs="Arial"/>
-                <w:bCs/>
-                <w:szCs w:val="24"/>
-              </w:rPr>
-              <w:t>xxx</w:t>
-            </w:r>
-            <w:r>
-              <w:rPr>
-                <w:rFonts w:cs="Arial"/>
-                <w:bCs/>
-                <w:szCs w:val="24"/>
-              </w:rPr>
-              <w:t>-</w:t>
-            </w:r>
-            <w:r>
-              <w:rPr>
-                <w:rFonts w:cs="Arial"/>
-                <w:bCs/>
-                <w:szCs w:val="24"/>
-              </w:rPr>
-              <w:t>xxxx</w:t>
+              <w:t>Télécopieur : fax</w:t>
             </w:r>
           </w:p>
           <w:p>
@@ -727,17 +543,6 @@
               </w:rPr>
               <w:t>Courriel : </w:t>
             </w:r>
-            <w:hyperlink r:id="rId2" w:tgtFrame="_blank">
-              <w:r>
-                <w:rPr>
-                  <w:rFonts w:cs="Arial"/>
-                  <w:bCs/>
-                  <w:szCs w:val="24"/>
-                  <w:u w:val="single"/>
-                </w:rPr>
-                <w:t>x</w:t>
-              </w:r>
-            </w:hyperlink>
             <w:r>
               <w:rPr>
                 <w:rFonts w:cs="Arial"/>
@@ -745,7 +550,7 @@
                 <w:szCs w:val="24"/>
                 <w:u w:val="single"/>
               </w:rPr>
-              <w:t>xxxxxx</w:t>
+              <w:t>notificationEmail</w:t>
             </w:r>
           </w:p>
           <w:p>
@@ -769,7 +574,7 @@
                 <w:bCs/>
                 <w:szCs w:val="24"/>
               </w:rPr>
-              <w:t xml:space="preserve">Casier </w:t>
+              <w:t>courtLockerNumber</w:t>
             </w:r>
             <w:r>
               <w:rPr>
@@ -777,23 +582,7 @@
                 <w:bCs/>
                 <w:szCs w:val="24"/>
               </w:rPr>
-              <w:t>XX</w:t>
-            </w:r>
-            <w:r>
-              <w:rPr>
-                <w:rFonts w:cs="Arial"/>
-                <w:bCs/>
-                <w:szCs w:val="24"/>
-              </w:rPr>
-              <w:t xml:space="preserve"> / </w:t>
-            </w:r>
-            <w:r>
-              <w:rPr>
-                <w:rFonts w:cs="Arial"/>
-                <w:bCs/>
-                <w:szCs w:val="24"/>
-              </w:rPr>
-              <w:t>XXXXXX</w:t>
+              <w:t xml:space="preserve"> / lawyerCourtNumber</w:t>
             </w:r>
           </w:p>
           <w:p>
@@ -822,13 +611,7 @@
               <w:rPr>
                 <w:szCs w:val="24"/>
               </w:rPr>
-              <w:t xml:space="preserve">Notre dossier : </w:t>
-            </w:r>
-            <w:r>
-              <w:rPr>
-                <w:szCs w:val="24"/>
-              </w:rPr>
-              <w:t>XX XXX-XX</w:t>
+              <w:t>Notre dossier : fileNumber</w:t>
             </w:r>
           </w:p>
         </w:tc>
@@ -1420,6 +1203,7 @@
     <w:rsid w:val="00605398"/>
     <w:pPr>
       <w:widowControl/>
+      <w:suppressAutoHyphens w:val="true"/>
       <w:bidi w:val="0"/>
       <w:spacing w:before="0" w:after="0"/>
       <w:jc w:val="left"/>
@@ -1790,7 +1574,7 @@
     <w:unhideWhenUsed/>
     <w:qFormat/>
   </w:style>
-  <w:style w:type="table" w:default="1" w:styleId="TableNormal">
+  <w:style w:type="table" w:default="1" w:styleId="TableauNormal">
     <w:name w:val="Normal Table"/>
     <w:uiPriority w:val="99"/>
     <w:semiHidden/>
@@ -1804,9 +1588,9 @@
       </w:tblCellMar>
     </w:tblPr>
   </w:style>
-  <w:style w:type="table" w:styleId="TableGrid">
+  <w:style w:type="table" w:styleId="Grilledutableau">
     <w:name w:val="Table Grid"/>
-    <w:basedOn w:val="TableNormal"/>
+    <w:basedOn w:val="TableauNormal"/>
     <w:rsid w:val="008a0af0"/>
     <w:rPr>
       <w:sz w:val="24"/>

</xml_diff>